<commit_message>
.Protjeto Music -xContr   xContrM Gerado novo modelo de layout. Otimizar totalizador de instrumentos, igual de músicas, mas separar total por musica relacionada, não o geral. Evento de atualizar totalizador excluindo e recuperando pela seta. Bk do dicionario atualziado.
</commit_message>
<xml_diff>
--- a/desenv2/Projeto-Music/files/Etapas da Gravação.docx
+++ b/desenv2/Projeto-Music/files/Etapas da Gravação.docx
@@ -10,20 +10,31 @@
       <w:r>
         <w:t xml:space="preserve"> </w:t>
       </w:r>
+      <w:r>
+        <w:t>Assim, você saberá analisar perfeitamente quanto custa gravar um CD.  Antes de tudo, obviamente, é necessário que você já tenha uma música pronta, com letra e arranjo.</w:t>
+      </w:r>
+    </w:p>
+    <w:p>
+      <w:r>
+        <w:t>Agora, o primeiro passo da gravação é esco</w:t>
+      </w:r>
       <w:bookmarkStart w:id="0" w:name="_GoBack"/>
       <w:bookmarkEnd w:id="0"/>
       <w:r>
-        <w:t>Assim, você saberá analisar perfeitamente quanto custa gravar um CD.  Antes de tudo, obviamente, é necessário que você já tenha uma música pronta, com letra e arranjo.</w:t>
-      </w:r>
-    </w:p>
-    <w:p>
-      <w:r>
-        <w:t>Agora, o primeiro passo da gravação é escolher um estúdio para gravar o áudio. Logo após, serão realizados os processos de mixagem e masterização na mídia.</w:t>
-      </w:r>
-    </w:p>
-    <w:p>
-      <w:r>
-        <w:t>As cobranças feitas pelo estúdio se dão de 3 maneiras;</w:t>
+        <w:t>lher um estúdio para gravar o áudio. Logo após, serão realizados os processos de mixagem e masterização na mídia.</w:t>
+      </w:r>
+    </w:p>
+    <w:p>
+      <w:r>
+        <w:t xml:space="preserve">As cobranças feitas pelo estúdio se dão de </w:t>
+      </w:r>
+      <w:proofErr w:type="gramStart"/>
+      <w:r>
+        <w:t>3</w:t>
+      </w:r>
+      <w:proofErr w:type="gramEnd"/>
+      <w:r>
+        <w:t xml:space="preserve"> maneiras;</w:t>
       </w:r>
     </w:p>
     <w:p>
@@ -31,8 +42,13 @@
         <w:t>-</w:t>
       </w:r>
       <w:r>
-        <w:t>Por hora (quando o serviço é apenas a gravação)</w:t>
-      </w:r>
+        <w:t>Por hora (quando o serviço é apenas a gravação</w:t>
+      </w:r>
+      <w:proofErr w:type="gramStart"/>
+      <w:r>
+        <w:t>)</w:t>
+      </w:r>
+      <w:proofErr w:type="gramEnd"/>
       <w:r>
         <w:br/>
         <w:t>-</w:t>
@@ -57,6 +73,9 @@
       <w:r>
         <w:t>R$50 a R$150 a hora do estúdio,</w:t>
       </w:r>
+      <w:r>
+        <w:t xml:space="preserve"> </w:t>
+      </w:r>
     </w:p>
     <w:p>
       <w:r>
@@ -70,7 +89,23 @@
     </w:p>
     <w:p>
       <w:r>
-        <w:t>Depois que a etapa da gravação estiver finalizada, é necessário retirar o ISRC (International Standard Recording Code). Esse passo é muito importante visto que esse número que lhe resguardará quantos aos direitos autorais. Ademais, é através dele que se faz a identificação das músicas no momento da comercialização. Os valores são:</w:t>
+        <w:t>Depois que a etapa da gravação estiver finalizada, é necessário retirar o ISRC (</w:t>
+      </w:r>
+      <w:proofErr w:type="spellStart"/>
+      <w:r>
+        <w:t>International</w:t>
+      </w:r>
+      <w:proofErr w:type="spellEnd"/>
+      <w:r>
+        <w:t xml:space="preserve"> Standard </w:t>
+      </w:r>
+      <w:proofErr w:type="spellStart"/>
+      <w:r>
+        <w:t>Recording</w:t>
+      </w:r>
+      <w:proofErr w:type="spellEnd"/>
+      <w:r>
+        <w:t xml:space="preserve"> Code). Esse passo é muito importante visto que esse número que lhe resguardará quantos aos direitos autorais. Ademais, é através dele que se faz a identificação das músicas no momento da comercialização. Os valores são:</w:t>
       </w:r>
     </w:p>
     <w:p>
@@ -90,7 +125,23 @@
     </w:p>
     <w:p>
       <w:r>
-        <w:t>Logo após, temos a multiplicação do disco máster para a fabricação dos CDs. Assim, posteriormente, serão distribuídos e vendidos nas lojas. Então, nesse momento temos 2 novos custos; as embalagens e a arte da capa. Assim, são tão importantes quanto as músicas em si. Pois é o que será apelativo ao olhar do seu cliente.</w:t>
+        <w:t xml:space="preserve">Logo após, temos a multiplicação do disco máster para a fabricação dos CDs. Assim, posteriormente, serão distribuídos e vendidos nas lojas. Então, nesse momento temos </w:t>
+      </w:r>
+      <w:proofErr w:type="gramStart"/>
+      <w:r>
+        <w:t>2</w:t>
+      </w:r>
+      <w:proofErr w:type="gramEnd"/>
+      <w:r>
+        <w:t xml:space="preserve"> novos custos; as embalagens e a arte da capa. Assim, são tão importantes quanto </w:t>
+      </w:r>
+      <w:proofErr w:type="gramStart"/>
+      <w:r>
+        <w:t>as</w:t>
+      </w:r>
+      <w:proofErr w:type="gramEnd"/>
+      <w:r>
+        <w:t xml:space="preserve"> músicas em si. Pois é o que será apelativo ao olhar do seu cliente.</w:t>
       </w:r>
     </w:p>
     <w:sectPr>

</xml_diff>